<commit_message>
Nová verzia Dokumentácie DMS200
</commit_message>
<xml_diff>
--- a/DMS200.docx
+++ b/DMS200.docx
@@ -78,8 +78,10 @@
                     <w:r>
                       <w:rPr>
                         <w:rFonts w:asciiTheme="majorHAnsi" w:eastAsiaTheme="majorEastAsia" w:hAnsiTheme="majorHAnsi" w:cstheme="majorBidi"/>
+                        <w:sz w:val="24"/>
+                        <w:lang w:eastAsia="en-US"/>
                       </w:rPr>
-                      <w:t>Slovenská Technická Univerzita v Bratislave, FEI</w:t>
+                      <w:t>Slovenská Technická Univerzita v Bratislave, FEI</w:t>
                     </w:r>
                   </w:p>
                 </w:tc>
@@ -107,7 +109,6 @@
                   <w:dataBinding w:prefixMappings="xmlns:ns0='http://schemas.openxmlformats.org/package/2006/metadata/core-properties' xmlns:ns1='http://purl.org/dc/elements/1.1/'" w:xpath="/ns0:coreProperties[1]/ns1:title[1]" w:storeItemID="{6C3C8BC8-F283-45AE-878A-BAB7291924A1}"/>
                   <w:text/>
                 </w:sdtPr>
-                <w:sdtEndPr/>
                 <w:sdtContent>
                   <w:p>
                     <w:pPr>
@@ -119,6 +120,7 @@
                         <w:szCs w:val="80"/>
                       </w:rPr>
                     </w:pPr>
+                    <w:proofErr w:type="spellStart"/>
                     <w:r>
                       <w:rPr>
                         <w:rFonts w:asciiTheme="majorHAnsi" w:eastAsiaTheme="majorEastAsia" w:hAnsiTheme="majorHAnsi" w:cstheme="majorBidi"/>
@@ -126,18 +128,9 @@
                         <w:sz w:val="80"/>
                         <w:szCs w:val="80"/>
                       </w:rPr>
-                      <w:t>Don</w:t>
+                      <w:t>Don’t</w:t>
                     </w:r>
-                    <w:r>
-                      <w:rPr>
-                        <w:rFonts w:asciiTheme="majorHAnsi" w:eastAsiaTheme="majorEastAsia" w:hAnsiTheme="majorHAnsi" w:cstheme="majorBidi"/>
-                        <w:color w:val="4F81BD" w:themeColor="accent1"/>
-                        <w:sz w:val="80"/>
-                        <w:szCs w:val="80"/>
-                        <w:lang w:val="en-US"/>
-                      </w:rPr>
-                      <w:t>’t</w:t>
-                    </w:r>
+                    <w:proofErr w:type="spellEnd"/>
                     <w:r>
                       <w:rPr>
                         <w:rFonts w:asciiTheme="majorHAnsi" w:eastAsiaTheme="majorEastAsia" w:hAnsiTheme="majorHAnsi" w:cstheme="majorBidi"/>
@@ -180,13 +173,9 @@
                 </w:rPr>
                 <w:alias w:val="Podnadpis"/>
                 <w:id w:val="13406923"/>
-                <w:placeholder>
-                  <w:docPart w:val="37B01C0DA2AD45E9AE100D66AFA8D5EA"/>
-                </w:placeholder>
                 <w:dataBinding w:prefixMappings="xmlns:ns0='http://schemas.openxmlformats.org/package/2006/metadata/core-properties' xmlns:ns1='http://purl.org/dc/elements/1.1/'" w:xpath="/ns0:coreProperties[1]/ns1:subject[1]" w:storeItemID="{6C3C8BC8-F283-45AE-878A-BAB7291924A1}"/>
                 <w:text/>
               </w:sdtPr>
-              <w:sdtEndPr/>
               <w:sdtContent>
                 <w:tc>
                   <w:tcPr>
@@ -248,7 +237,6 @@
                   <w:dataBinding w:prefixMappings="xmlns:ns0='http://schemas.openxmlformats.org/package/2006/metadata/core-properties' xmlns:ns1='http://purl.org/dc/elements/1.1/'" w:xpath="/ns0:coreProperties[1]/ns1:creator[1]" w:storeItemID="{6C3C8BC8-F283-45AE-878A-BAB7291924A1}"/>
                   <w:text/>
                 </w:sdtPr>
-                <w:sdtEndPr/>
                 <w:sdtContent>
                   <w:p>
                     <w:pPr>
@@ -289,7 +277,6 @@
                     <w:calendar w:val="gregorian"/>
                   </w:date>
                 </w:sdtPr>
-                <w:sdtEndPr/>
                 <w:sdtContent>
                   <w:p>
                     <w:pPr>
@@ -347,6 +334,427 @@
               <w:shd w:val="clear" w:color="auto" w:fill="FFFFFF"/>
             </w:rPr>
           </w:pPr>
+          <w:r>
+            <w:rPr>
+              <w:b/>
+              <w:shd w:val="clear" w:color="auto" w:fill="FFFFFF"/>
+            </w:rPr>
+            <w:lastRenderedPageBreak/>
+            <w:t>Tabuľka zaznamenávania zmien v dokumente</w:t>
+          </w:r>
+        </w:p>
+        <w:tbl>
+          <w:tblPr>
+            <w:tblStyle w:val="Mriekatabuky"/>
+            <w:tblW w:w="0" w:type="auto"/>
+            <w:tblLook w:val="04A0" w:firstRow="1" w:lastRow="0" w:firstColumn="1" w:lastColumn="0" w:noHBand="0" w:noVBand="1"/>
+          </w:tblPr>
+          <w:tblGrid>
+            <w:gridCol w:w="1296"/>
+            <w:gridCol w:w="5333"/>
+            <w:gridCol w:w="2583"/>
+          </w:tblGrid>
+          <w:tr>
+            <w:tc>
+              <w:tcPr>
+                <w:tcW w:w="1296" w:type="dxa"/>
+              </w:tcPr>
+              <w:p>
+                <w:pPr>
+                  <w:keepNext w:val="0"/>
+                  <w:spacing w:before="0" w:after="200"/>
+                  <w:rPr>
+                    <w:b/>
+                    <w:shd w:val="clear" w:color="auto" w:fill="FFFFFF"/>
+                  </w:rPr>
+                </w:pPr>
+                <w:r>
+                  <w:rPr>
+                    <w:b/>
+                    <w:shd w:val="clear" w:color="auto" w:fill="FFFFFF"/>
+                  </w:rPr>
+                  <w:t>Kedy</w:t>
+                </w:r>
+              </w:p>
+            </w:tc>
+            <w:tc>
+              <w:tcPr>
+                <w:tcW w:w="5333" w:type="dxa"/>
+              </w:tcPr>
+              <w:p>
+                <w:pPr>
+                  <w:keepNext w:val="0"/>
+                  <w:spacing w:before="0" w:after="200"/>
+                  <w:rPr>
+                    <w:b/>
+                    <w:shd w:val="clear" w:color="auto" w:fill="FFFFFF"/>
+                  </w:rPr>
+                </w:pPr>
+                <w:r>
+                  <w:rPr>
+                    <w:b/>
+                    <w:shd w:val="clear" w:color="auto" w:fill="FFFFFF"/>
+                  </w:rPr>
+                  <w:t>Čo</w:t>
+                </w:r>
+              </w:p>
+            </w:tc>
+            <w:tc>
+              <w:tcPr>
+                <w:tcW w:w="2583" w:type="dxa"/>
+              </w:tcPr>
+              <w:p>
+                <w:pPr>
+                  <w:keepNext w:val="0"/>
+                  <w:spacing w:before="0" w:after="200"/>
+                  <w:rPr>
+                    <w:b/>
+                    <w:shd w:val="clear" w:color="auto" w:fill="FFFFFF"/>
+                  </w:rPr>
+                </w:pPr>
+                <w:r>
+                  <w:rPr>
+                    <w:b/>
+                    <w:shd w:val="clear" w:color="auto" w:fill="FFFFFF"/>
+                  </w:rPr>
+                  <w:t>Prečo</w:t>
+                </w:r>
+              </w:p>
+            </w:tc>
+          </w:tr>
+          <w:tr>
+            <w:tc>
+              <w:tcPr>
+                <w:tcW w:w="1296" w:type="dxa"/>
+              </w:tcPr>
+              <w:p>
+                <w:pPr>
+                  <w:keepNext w:val="0"/>
+                  <w:spacing w:before="0" w:after="200"/>
+                  <w:rPr>
+                    <w:shd w:val="clear" w:color="auto" w:fill="FFFFFF"/>
+                  </w:rPr>
+                </w:pPr>
+                <w:r>
+                  <w:rPr>
+                    <w:shd w:val="clear" w:color="auto" w:fill="FFFFFF"/>
+                  </w:rPr>
+                  <w:t>25.11.2014</w:t>
+                </w:r>
+              </w:p>
+            </w:tc>
+            <w:tc>
+              <w:tcPr>
+                <w:tcW w:w="5333" w:type="dxa"/>
+              </w:tcPr>
+              <w:p>
+                <w:pPr>
+                  <w:keepNext w:val="0"/>
+                  <w:spacing w:before="0" w:after="200"/>
+                  <w:rPr>
+                    <w:shd w:val="clear" w:color="auto" w:fill="FFFFFF"/>
+                  </w:rPr>
+                </w:pPr>
+                <w:r>
+                  <w:rPr>
+                    <w:shd w:val="clear" w:color="auto" w:fill="FFFFFF"/>
+                  </w:rPr>
+                  <w:t>Pridaná tabuľka zaznamenávania zmien</w:t>
+                </w:r>
+              </w:p>
+            </w:tc>
+            <w:tc>
+              <w:tcPr>
+                <w:tcW w:w="2583" w:type="dxa"/>
+              </w:tcPr>
+              <w:p>
+                <w:pPr>
+                  <w:keepNext w:val="0"/>
+                  <w:spacing w:before="0" w:after="200"/>
+                  <w:rPr>
+                    <w:shd w:val="clear" w:color="auto" w:fill="FFFFFF"/>
+                  </w:rPr>
+                </w:pPr>
+                <w:r>
+                  <w:rPr>
+                    <w:shd w:val="clear" w:color="auto" w:fill="FFFFFF"/>
+                  </w:rPr>
+                  <w:t>Vyplynulo zo zadania</w:t>
+                </w:r>
+              </w:p>
+            </w:tc>
+          </w:tr>
+          <w:tr>
+            <w:tc>
+              <w:tcPr>
+                <w:tcW w:w="1296" w:type="dxa"/>
+              </w:tcPr>
+              <w:p>
+                <w:pPr>
+                  <w:keepNext w:val="0"/>
+                  <w:spacing w:before="0" w:after="200"/>
+                  <w:rPr>
+                    <w:shd w:val="clear" w:color="auto" w:fill="FFFFFF"/>
+                  </w:rPr>
+                </w:pPr>
+                <w:r>
+                  <w:rPr>
+                    <w:shd w:val="clear" w:color="auto" w:fill="FFFFFF"/>
+                  </w:rPr>
+                  <w:t>25.11.2014</w:t>
+                </w:r>
+              </w:p>
+            </w:tc>
+            <w:tc>
+              <w:tcPr>
+                <w:tcW w:w="5333" w:type="dxa"/>
+              </w:tcPr>
+              <w:p>
+                <w:pPr>
+                  <w:keepNext w:val="0"/>
+                  <w:spacing w:before="0" w:after="200"/>
+                  <w:rPr>
+                    <w:shd w:val="clear" w:color="auto" w:fill="FFFFFF"/>
+                  </w:rPr>
+                </w:pPr>
+                <w:r>
+                  <w:rPr>
+                    <w:shd w:val="clear" w:color="auto" w:fill="FFFFFF"/>
+                  </w:rPr>
+                  <w:t xml:space="preserve">Opravený </w:t>
+                </w:r>
+                <w:r>
+                  <w:rPr>
+                    <w:shd w:val="clear" w:color="auto" w:fill="FFFFFF"/>
+                  </w:rPr>
+                  <w:t>Sekvenčný Graf 2 – zmazaná nezmyselná šípka a doladené detaily</w:t>
+                </w:r>
+              </w:p>
+            </w:tc>
+            <w:tc>
+              <w:tcPr>
+                <w:tcW w:w="2583" w:type="dxa"/>
+              </w:tcPr>
+              <w:p>
+                <w:pPr>
+                  <w:keepNext w:val="0"/>
+                  <w:spacing w:before="0" w:after="200"/>
+                  <w:rPr>
+                    <w:shd w:val="clear" w:color="auto" w:fill="FFFFFF"/>
+                  </w:rPr>
+                </w:pPr>
+                <w:r>
+                  <w:rPr>
+                    <w:shd w:val="clear" w:color="auto" w:fill="FFFFFF"/>
+                  </w:rPr>
+                  <w:t>Našiel som si chybu</w:t>
+                </w:r>
+                <w:r>
+                  <w:rPr>
+                    <w:shd w:val="clear" w:color="auto" w:fill="FFFFFF"/>
+                  </w:rPr>
+                  <w:t>, zrejme bude vytknutá pri oprave</w:t>
+                </w:r>
+              </w:p>
+            </w:tc>
+          </w:tr>
+          <w:tr>
+            <w:tc>
+              <w:tcPr>
+                <w:tcW w:w="1296" w:type="dxa"/>
+              </w:tcPr>
+              <w:p>
+                <w:pPr>
+                  <w:keepNext w:val="0"/>
+                  <w:spacing w:before="0" w:after="200"/>
+                  <w:rPr>
+                    <w:shd w:val="clear" w:color="auto" w:fill="FFFFFF"/>
+                  </w:rPr>
+                </w:pPr>
+                <w:r>
+                  <w:rPr>
+                    <w:shd w:val="clear" w:color="auto" w:fill="FFFFFF"/>
+                  </w:rPr>
+                  <w:t>25.11.2014</w:t>
+                </w:r>
+              </w:p>
+            </w:tc>
+            <w:tc>
+              <w:tcPr>
+                <w:tcW w:w="5333" w:type="dxa"/>
+              </w:tcPr>
+              <w:p>
+                <w:pPr>
+                  <w:keepNext w:val="0"/>
+                  <w:spacing w:before="0" w:after="200"/>
+                  <w:rPr>
+                    <w:shd w:val="clear" w:color="auto" w:fill="FFFFFF"/>
+                  </w:rPr>
+                </w:pPr>
+                <w:r>
+                  <w:rPr>
+                    <w:shd w:val="clear" w:color="auto" w:fill="FFFFFF"/>
+                  </w:rPr>
+                  <w:t>Riadne spravený Stavový diagram</w:t>
+                </w:r>
+              </w:p>
+            </w:tc>
+            <w:tc>
+              <w:tcPr>
+                <w:tcW w:w="2583" w:type="dxa"/>
+              </w:tcPr>
+              <w:p>
+                <w:pPr>
+                  <w:keepNext w:val="0"/>
+                  <w:spacing w:before="0" w:after="200"/>
+                  <w:rPr>
+                    <w:shd w:val="clear" w:color="auto" w:fill="FFFFFF"/>
+                  </w:rPr>
+                </w:pPr>
+                <w:r>
+                  <w:rPr>
+                    <w:shd w:val="clear" w:color="auto" w:fill="FFFFFF"/>
+                  </w:rPr>
+                  <w:t>Nebol dokončený</w:t>
+                </w:r>
+              </w:p>
+            </w:tc>
+          </w:tr>
+          <w:tr>
+            <w:tc>
+              <w:tcPr>
+                <w:tcW w:w="1296" w:type="dxa"/>
+              </w:tcPr>
+              <w:p>
+                <w:pPr>
+                  <w:keepNext w:val="0"/>
+                  <w:spacing w:before="0" w:after="200"/>
+                  <w:rPr>
+                    <w:shd w:val="clear" w:color="auto" w:fill="FFFFFF"/>
+                  </w:rPr>
+                </w:pPr>
+                <w:r>
+                  <w:rPr>
+                    <w:shd w:val="clear" w:color="auto" w:fill="FFFFFF"/>
+                  </w:rPr>
+                  <w:t>25.11.2014</w:t>
+                </w:r>
+              </w:p>
+            </w:tc>
+            <w:tc>
+              <w:tcPr>
+                <w:tcW w:w="5333" w:type="dxa"/>
+              </w:tcPr>
+              <w:p>
+                <w:pPr>
+                  <w:keepNext w:val="0"/>
+                  <w:spacing w:before="0" w:after="200"/>
+                  <w:rPr>
+                    <w:shd w:val="clear" w:color="auto" w:fill="FFFFFF"/>
+                  </w:rPr>
+                </w:pPr>
+                <w:r>
+                  <w:rPr>
+                    <w:shd w:val="clear" w:color="auto" w:fill="FFFFFF"/>
+                  </w:rPr>
+                  <w:t>Pridané tabuľky Prechodov a Stavov</w:t>
+                </w:r>
+              </w:p>
+            </w:tc>
+            <w:tc>
+              <w:tcPr>
+                <w:tcW w:w="2583" w:type="dxa"/>
+              </w:tcPr>
+              <w:p>
+                <w:pPr>
+                  <w:keepNext w:val="0"/>
+                  <w:spacing w:before="0" w:after="200"/>
+                  <w:rPr>
+                    <w:shd w:val="clear" w:color="auto" w:fill="FFFFFF"/>
+                  </w:rPr>
+                </w:pPr>
+                <w:r>
+                  <w:rPr>
+                    <w:shd w:val="clear" w:color="auto" w:fill="FFFFFF"/>
+                  </w:rPr>
+                  <w:t>Neboli spravené</w:t>
+                </w:r>
+              </w:p>
+            </w:tc>
+          </w:tr>
+          <w:tr>
+            <w:tc>
+              <w:tcPr>
+                <w:tcW w:w="1296" w:type="dxa"/>
+              </w:tcPr>
+              <w:p>
+                <w:pPr>
+                  <w:keepNext w:val="0"/>
+                  <w:spacing w:before="0" w:after="200"/>
+                  <w:rPr>
+                    <w:shd w:val="clear" w:color="auto" w:fill="FFFFFF"/>
+                  </w:rPr>
+                </w:pPr>
+                <w:bookmarkStart w:id="0" w:name="_GoBack"/>
+                <w:bookmarkEnd w:id="0"/>
+              </w:p>
+            </w:tc>
+            <w:tc>
+              <w:tcPr>
+                <w:tcW w:w="5333" w:type="dxa"/>
+              </w:tcPr>
+              <w:p>
+                <w:pPr>
+                  <w:keepNext w:val="0"/>
+                  <w:spacing w:before="0" w:after="200"/>
+                  <w:rPr>
+                    <w:shd w:val="clear" w:color="auto" w:fill="FFFFFF"/>
+                  </w:rPr>
+                </w:pPr>
+              </w:p>
+            </w:tc>
+            <w:tc>
+              <w:tcPr>
+                <w:tcW w:w="2583" w:type="dxa"/>
+              </w:tcPr>
+              <w:p>
+                <w:pPr>
+                  <w:keepNext w:val="0"/>
+                  <w:spacing w:before="0" w:after="200"/>
+                  <w:rPr>
+                    <w:shd w:val="clear" w:color="auto" w:fill="FFFFFF"/>
+                  </w:rPr>
+                </w:pPr>
+              </w:p>
+            </w:tc>
+          </w:tr>
+        </w:tbl>
+        <w:p>
+          <w:pPr>
+            <w:keepNext w:val="0"/>
+            <w:spacing w:before="0" w:after="200"/>
+            <w:rPr>
+              <w:b/>
+              <w:shd w:val="clear" w:color="auto" w:fill="FFFFFF"/>
+            </w:rPr>
+          </w:pPr>
+          <w:r>
+            <w:rPr>
+              <w:b/>
+              <w:shd w:val="clear" w:color="auto" w:fill="FFFFFF"/>
+            </w:rPr>
+            <w:br w:type="page"/>
+          </w:r>
+        </w:p>
+        <w:p>
+          <w:pPr>
+            <w:keepNext w:val="0"/>
+            <w:spacing w:before="0" w:after="200"/>
+            <w:rPr>
+              <w:b/>
+              <w:shd w:val="clear" w:color="auto" w:fill="FFFFFF"/>
+            </w:rPr>
+          </w:pPr>
         </w:p>
       </w:sdtContent>
     </w:sdt>
@@ -366,7 +774,6 @@
           <w:docPartGallery w:val="Table of Contents"/>
         </w:docPartObj>
       </w:sdtPr>
-      <w:sdtEndPr/>
       <w:sdtContent>
         <w:p>
           <w:pPr>
@@ -376,8 +783,6 @@
             <w:t>Obsah</w:t>
           </w:r>
         </w:p>
-        <w:bookmarkStart w:id="0" w:name="_GoBack"/>
-        <w:bookmarkEnd w:id="0"/>
         <w:p>
           <w:pPr>
             <w:pStyle w:val="Obsah1"/>
@@ -464,7 +869,7 @@
                 <w:noProof/>
                 <w:webHidden/>
               </w:rPr>
-              <w:t>1</w:t>
+              <w:t>2</w:t>
             </w:r>
             <w:r>
               <w:rPr>
@@ -552,7 +957,7 @@
                 <w:noProof/>
                 <w:webHidden/>
               </w:rPr>
-              <w:t>1</w:t>
+              <w:t>2</w:t>
             </w:r>
             <w:r>
               <w:rPr>
@@ -640,7 +1045,7 @@
                 <w:noProof/>
                 <w:webHidden/>
               </w:rPr>
-              <w:t>1</w:t>
+              <w:t>2</w:t>
             </w:r>
             <w:r>
               <w:rPr>
@@ -728,7 +1133,7 @@
                 <w:noProof/>
                 <w:webHidden/>
               </w:rPr>
-              <w:t>1</w:t>
+              <w:t>2</w:t>
             </w:r>
             <w:r>
               <w:rPr>
@@ -816,7 +1221,7 @@
                 <w:noProof/>
                 <w:webHidden/>
               </w:rPr>
-              <w:t>2</w:t>
+              <w:t>3</w:t>
             </w:r>
             <w:r>
               <w:rPr>
@@ -904,7 +1309,7 @@
                 <w:noProof/>
                 <w:webHidden/>
               </w:rPr>
-              <w:t>2</w:t>
+              <w:t>3</w:t>
             </w:r>
             <w:r>
               <w:rPr>
@@ -992,7 +1397,7 @@
                 <w:noProof/>
                 <w:webHidden/>
               </w:rPr>
-              <w:t>2</w:t>
+              <w:t>3</w:t>
             </w:r>
             <w:r>
               <w:rPr>
@@ -1080,7 +1485,7 @@
                 <w:noProof/>
                 <w:webHidden/>
               </w:rPr>
-              <w:t>3</w:t>
+              <w:t>4</w:t>
             </w:r>
             <w:r>
               <w:rPr>
@@ -1168,7 +1573,7 @@
                 <w:noProof/>
                 <w:webHidden/>
               </w:rPr>
-              <w:t>3</w:t>
+              <w:t>4</w:t>
             </w:r>
             <w:r>
               <w:rPr>
@@ -1256,7 +1661,7 @@
                 <w:noProof/>
                 <w:webHidden/>
               </w:rPr>
-              <w:t>3</w:t>
+              <w:t>4</w:t>
             </w:r>
             <w:r>
               <w:rPr>
@@ -1344,7 +1749,7 @@
                 <w:noProof/>
                 <w:webHidden/>
               </w:rPr>
-              <w:t>4</w:t>
+              <w:t>5</w:t>
             </w:r>
             <w:r>
               <w:rPr>
@@ -1432,7 +1837,7 @@
                 <w:noProof/>
                 <w:webHidden/>
               </w:rPr>
-              <w:t>5</w:t>
+              <w:t>6</w:t>
             </w:r>
             <w:r>
               <w:rPr>
@@ -1520,7 +1925,7 @@
                 <w:noProof/>
                 <w:webHidden/>
               </w:rPr>
-              <w:t>5</w:t>
+              <w:t>6</w:t>
             </w:r>
             <w:r>
               <w:rPr>
@@ -1608,7 +2013,7 @@
                 <w:noProof/>
                 <w:webHidden/>
               </w:rPr>
-              <w:t>5</w:t>
+              <w:t>6</w:t>
             </w:r>
             <w:r>
               <w:rPr>
@@ -1696,7 +2101,7 @@
                 <w:noProof/>
                 <w:webHidden/>
               </w:rPr>
-              <w:t>6</w:t>
+              <w:t>7</w:t>
             </w:r>
             <w:r>
               <w:rPr>
@@ -1784,7 +2189,7 @@
                 <w:noProof/>
                 <w:webHidden/>
               </w:rPr>
-              <w:t>7</w:t>
+              <w:t>8</w:t>
             </w:r>
             <w:r>
               <w:rPr>
@@ -1872,7 +2277,7 @@
                 <w:noProof/>
                 <w:webHidden/>
               </w:rPr>
-              <w:t>7</w:t>
+              <w:t>8</w:t>
             </w:r>
             <w:r>
               <w:rPr>
@@ -3198,15 +3603,15 @@
         </w:rPr>
         <w:lastRenderedPageBreak/>
         <w:drawing>
-          <wp:anchor distT="0" distB="0" distL="114300" distR="114300" simplePos="0" relativeHeight="251661312" behindDoc="0" locked="0" layoutInCell="1" allowOverlap="1" wp14:anchorId="62D8D53D" wp14:editId="33796645">
+          <wp:anchor distT="0" distB="0" distL="114300" distR="114300" simplePos="0" relativeHeight="251661312" behindDoc="0" locked="0" layoutInCell="1" allowOverlap="1" wp14:anchorId="38D8050E" wp14:editId="5246C5F2">
             <wp:simplePos x="0" y="0"/>
             <wp:positionH relativeFrom="column">
-              <wp:posOffset>-41910</wp:posOffset>
+              <wp:posOffset>-41275</wp:posOffset>
             </wp:positionH>
             <wp:positionV relativeFrom="paragraph">
-              <wp:posOffset>481330</wp:posOffset>
+              <wp:posOffset>483235</wp:posOffset>
             </wp:positionV>
-            <wp:extent cx="5760720" cy="4253865"/>
+            <wp:extent cx="5760720" cy="4253230"/>
             <wp:effectExtent l="0" t="0" r="0" b="0"/>
             <wp:wrapSquare wrapText="bothSides"/>
             <wp:docPr id="6" name="Obrázok 6"/>
@@ -3235,7 +3640,7 @@
                   <pic:spPr>
                     <a:xfrm>
                       <a:off x="0" y="0"/>
-                      <a:ext cx="5760720" cy="4253865"/>
+                      <a:ext cx="5760720" cy="4253230"/>
                     </a:xfrm>
                     <a:prstGeom prst="rect">
                       <a:avLst/>
@@ -3263,30 +3668,42 @@
     </w:p>
     <w:p>
       <w:pPr>
-        <w:pStyle w:val="Nadpis2"/>
+        <w:keepNext w:val="0"/>
+        <w:spacing w:before="0" w:after="200"/>
+        <w:rPr>
+          <w:rFonts w:asciiTheme="majorHAnsi" w:eastAsiaTheme="majorEastAsia" w:hAnsiTheme="majorHAnsi" w:cstheme="majorBidi"/>
+          <w:b/>
+          <w:bCs/>
+          <w:color w:val="4F81BD" w:themeColor="accent1"/>
+          <w:sz w:val="26"/>
+          <w:szCs w:val="26"/>
+        </w:rPr>
       </w:pPr>
       <w:bookmarkStart w:id="17" w:name="_Toc403168322"/>
       <w:r>
-        <w:t>Stavový diagram</w:t>
-      </w:r>
-      <w:bookmarkEnd w:id="17"/>
+        <w:br w:type="page"/>
+      </w:r>
     </w:p>
     <w:p>
+      <w:pPr>
+        <w:pStyle w:val="Nadpis2"/>
+      </w:pPr>
       <w:r>
         <w:rPr>
           <w:noProof/>
           <w:lang w:eastAsia="sk-SK"/>
         </w:rPr>
+        <w:lastRenderedPageBreak/>
         <w:drawing>
-          <wp:anchor distT="0" distB="0" distL="114300" distR="114300" simplePos="0" relativeHeight="251662336" behindDoc="0" locked="0" layoutInCell="1" allowOverlap="1" wp14:anchorId="6E97B9FD" wp14:editId="4DC6FEBE">
+          <wp:anchor distT="0" distB="0" distL="114300" distR="114300" simplePos="0" relativeHeight="251662336" behindDoc="0" locked="0" layoutInCell="1" allowOverlap="1" wp14:anchorId="1A8B8497" wp14:editId="756A5BBC">
             <wp:simplePos x="0" y="0"/>
             <wp:positionH relativeFrom="column">
-              <wp:posOffset>-17780</wp:posOffset>
+              <wp:posOffset>-104775</wp:posOffset>
             </wp:positionH>
             <wp:positionV relativeFrom="paragraph">
-              <wp:posOffset>366395</wp:posOffset>
+              <wp:posOffset>451485</wp:posOffset>
             </wp:positionV>
-            <wp:extent cx="5760720" cy="2472055"/>
+            <wp:extent cx="5759450" cy="2472055"/>
             <wp:effectExtent l="0" t="0" r="0" b="4445"/>
             <wp:wrapSquare wrapText="bothSides"/>
             <wp:docPr id="4" name="Obrázok 4"/>
@@ -3315,7 +3732,7 @@
                   <pic:spPr>
                     <a:xfrm>
                       <a:off x="0" y="0"/>
-                      <a:ext cx="5760720" cy="2472055"/>
+                      <a:ext cx="5759450" cy="2472055"/>
                     </a:xfrm>
                     <a:prstGeom prst="rect">
                       <a:avLst/>
@@ -3333,7 +3750,606 @@
           </wp:anchor>
         </w:drawing>
       </w:r>
+      <w:r>
+        <w:t>Stavový diagram</w:t>
+      </w:r>
+      <w:bookmarkEnd w:id="17"/>
     </w:p>
+    <w:p>
+      <w:r>
+        <w:rPr>
+          <w:noProof/>
+          <w:lang w:eastAsia="sk-SK"/>
+        </w:rPr>
+        <w:drawing>
+          <wp:anchor distT="0" distB="0" distL="114300" distR="114300" simplePos="0" relativeHeight="251663360" behindDoc="0" locked="0" layoutInCell="1" allowOverlap="1" wp14:anchorId="3A51A23C" wp14:editId="68C9A353">
+            <wp:simplePos x="0" y="0"/>
+            <wp:positionH relativeFrom="column">
+              <wp:posOffset>-105410</wp:posOffset>
+            </wp:positionH>
+            <wp:positionV relativeFrom="paragraph">
+              <wp:posOffset>3226435</wp:posOffset>
+            </wp:positionV>
+            <wp:extent cx="5760720" cy="3616960"/>
+            <wp:effectExtent l="0" t="0" r="0" b="2540"/>
+            <wp:wrapSquare wrapText="bothSides"/>
+            <wp:docPr id="8" name="Obrázok 8"/>
+            <wp:cNvGraphicFramePr>
+              <a:graphicFrameLocks xmlns:a="http://schemas.openxmlformats.org/drawingml/2006/main" noChangeAspect="1"/>
+            </wp:cNvGraphicFramePr>
+            <a:graphic xmlns:a="http://schemas.openxmlformats.org/drawingml/2006/main">
+              <a:graphicData uri="http://schemas.openxmlformats.org/drawingml/2006/picture">
+                <pic:pic xmlns:pic="http://schemas.openxmlformats.org/drawingml/2006/picture">
+                  <pic:nvPicPr>
+                    <pic:cNvPr id="0" name="STM2.jpg"/>
+                    <pic:cNvPicPr/>
+                  </pic:nvPicPr>
+                  <pic:blipFill>
+                    <a:blip r:embed="rId18">
+                      <a:extLst>
+                        <a:ext uri="{28A0092B-C50C-407E-A947-70E740481C1C}">
+                          <a14:useLocalDpi xmlns:a14="http://schemas.microsoft.com/office/drawing/2010/main" val="0"/>
+                        </a:ext>
+                      </a:extLst>
+                    </a:blip>
+                    <a:stretch>
+                      <a:fillRect/>
+                    </a:stretch>
+                  </pic:blipFill>
+                  <pic:spPr>
+                    <a:xfrm>
+                      <a:off x="0" y="0"/>
+                      <a:ext cx="5760720" cy="3616960"/>
+                    </a:xfrm>
+                    <a:prstGeom prst="rect">
+                      <a:avLst/>
+                    </a:prstGeom>
+                  </pic:spPr>
+                </pic:pic>
+              </a:graphicData>
+            </a:graphic>
+            <wp14:sizeRelH relativeFrom="page">
+              <wp14:pctWidth>0</wp14:pctWidth>
+            </wp14:sizeRelH>
+            <wp14:sizeRelV relativeFrom="page">
+              <wp14:pctHeight>0</wp14:pctHeight>
+            </wp14:sizeRelV>
+          </wp:anchor>
+        </w:drawing>
+      </w:r>
+    </w:p>
+    <w:p>
+      <w:pPr>
+        <w:keepNext w:val="0"/>
+        <w:spacing w:before="0" w:after="200"/>
+      </w:pPr>
+      <w:r>
+        <w:br w:type="page"/>
+      </w:r>
+    </w:p>
+    <w:tbl>
+      <w:tblPr>
+        <w:tblStyle w:val="Mriekatabuky"/>
+        <w:tblW w:w="0" w:type="auto"/>
+        <w:tblLook w:val="04A0" w:firstRow="1" w:lastRow="0" w:firstColumn="1" w:lastColumn="0" w:noHBand="0" w:noVBand="1"/>
+      </w:tblPr>
+      <w:tblGrid>
+        <w:gridCol w:w="4606"/>
+        <w:gridCol w:w="4606"/>
+      </w:tblGrid>
+      <w:tr>
+        <w:tc>
+          <w:tcPr>
+            <w:tcW w:w="4606" w:type="dxa"/>
+          </w:tcPr>
+          <w:p>
+            <w:r>
+              <w:rPr>
+                <w:b/>
+              </w:rPr>
+              <w:lastRenderedPageBreak/>
+              <w:t>Stav</w:t>
+            </w:r>
+          </w:p>
+        </w:tc>
+        <w:tc>
+          <w:tcPr>
+            <w:tcW w:w="4606" w:type="dxa"/>
+          </w:tcPr>
+          <w:p>
+            <w:r>
+              <w:rPr>
+                <w:b/>
+              </w:rPr>
+              <w:t>Popis</w:t>
+            </w:r>
+          </w:p>
+        </w:tc>
+      </w:tr>
+      <w:tr>
+        <w:tc>
+          <w:tcPr>
+            <w:tcW w:w="4606" w:type="dxa"/>
+          </w:tcPr>
+          <w:p>
+            <w:r>
+              <w:t>Odhlásený</w:t>
+            </w:r>
+          </w:p>
+        </w:tc>
+        <w:tc>
+          <w:tcPr>
+            <w:tcW w:w="4606" w:type="dxa"/>
+          </w:tcPr>
+          <w:p>
+            <w:r>
+              <w:t>Systém čaká na prihlásenie používateľa</w:t>
+            </w:r>
+          </w:p>
+        </w:tc>
+      </w:tr>
+      <w:tr>
+        <w:tc>
+          <w:tcPr>
+            <w:tcW w:w="4606" w:type="dxa"/>
+          </w:tcPr>
+          <w:p>
+            <w:r>
+              <w:t>Prihlásený</w:t>
+            </w:r>
+          </w:p>
+        </w:tc>
+        <w:tc>
+          <w:tcPr>
+            <w:tcW w:w="4606" w:type="dxa"/>
+          </w:tcPr>
+          <w:p>
+            <w:r>
+              <w:t>Používateľ je prihlásený</w:t>
+            </w:r>
+          </w:p>
+        </w:tc>
+      </w:tr>
+      <w:tr>
+        <w:tc>
+          <w:tcPr>
+            <w:tcW w:w="4606" w:type="dxa"/>
+          </w:tcPr>
+          <w:p>
+            <w:r>
+              <w:t>Čakajúci na potvrdenie</w:t>
+            </w:r>
+          </w:p>
+        </w:tc>
+        <w:tc>
+          <w:tcPr>
+            <w:tcW w:w="4606" w:type="dxa"/>
+          </w:tcPr>
+          <w:p>
+            <w:r>
+              <w:t>Používateľ má potvrdiť odhlásenie</w:t>
+            </w:r>
+          </w:p>
+        </w:tc>
+      </w:tr>
+      <w:tr>
+        <w:tc>
+          <w:tcPr>
+            <w:tcW w:w="4606" w:type="dxa"/>
+          </w:tcPr>
+          <w:p>
+            <w:r>
+              <w:t>Nečinný</w:t>
+            </w:r>
+          </w:p>
+        </w:tc>
+        <w:tc>
+          <w:tcPr>
+            <w:tcW w:w="4606" w:type="dxa"/>
+          </w:tcPr>
+          <w:p>
+            <w:r>
+              <w:t>Systém čaká na vstup od používateľa</w:t>
+            </w:r>
+          </w:p>
+        </w:tc>
+      </w:tr>
+      <w:tr>
+        <w:tc>
+          <w:tcPr>
+            <w:tcW w:w="4606" w:type="dxa"/>
+          </w:tcPr>
+          <w:p>
+            <w:r>
+              <w:t>Zobrazuje hárok študenta</w:t>
+            </w:r>
+          </w:p>
+        </w:tc>
+        <w:tc>
+          <w:tcPr>
+            <w:tcW w:w="4606" w:type="dxa"/>
+          </w:tcPr>
+          <w:p>
+            <w:r>
+              <w:t>Systém zobrazuje hárok študenta</w:t>
+            </w:r>
+          </w:p>
+        </w:tc>
+      </w:tr>
+      <w:tr>
+        <w:tc>
+          <w:tcPr>
+            <w:tcW w:w="4606" w:type="dxa"/>
+          </w:tcPr>
+          <w:p>
+            <w:r>
+              <w:t>Tlačí</w:t>
+            </w:r>
+          </w:p>
+        </w:tc>
+        <w:tc>
+          <w:tcPr>
+            <w:tcW w:w="4606" w:type="dxa"/>
+          </w:tcPr>
+          <w:p>
+            <w:r>
+              <w:t>Systém čaká na vytlačenie hárku</w:t>
+            </w:r>
+          </w:p>
+        </w:tc>
+      </w:tr>
+      <w:tr>
+        <w:tc>
+          <w:tcPr>
+            <w:tcW w:w="4606" w:type="dxa"/>
+          </w:tcPr>
+          <w:p>
+            <w:r>
+              <w:t>Zaznamenáva úpravy a dôvod</w:t>
+            </w:r>
+          </w:p>
+        </w:tc>
+        <w:tc>
+          <w:tcPr>
+            <w:tcW w:w="4606" w:type="dxa"/>
+          </w:tcPr>
+          <w:p>
+            <w:r>
+              <w:t>Používateľ robí zmeny v hárku a následne uvedie dôvod</w:t>
+            </w:r>
+          </w:p>
+        </w:tc>
+      </w:tr>
+      <w:tr>
+        <w:tc>
+          <w:tcPr>
+            <w:tcW w:w="4606" w:type="dxa"/>
+          </w:tcPr>
+          <w:p>
+            <w:r>
+              <w:t>Zaznamenáva správu</w:t>
+            </w:r>
+          </w:p>
+        </w:tc>
+        <w:tc>
+          <w:tcPr>
+            <w:tcW w:w="4606" w:type="dxa"/>
+          </w:tcPr>
+          <w:p>
+            <w:r>
+              <w:t>Používateľ píše mail</w:t>
+            </w:r>
+          </w:p>
+        </w:tc>
+      </w:tr>
+      <w:tr>
+        <w:tc>
+          <w:tcPr>
+            <w:tcW w:w="4606" w:type="dxa"/>
+          </w:tcPr>
+          <w:p>
+            <w:r>
+              <w:t>Zaznamenáva zmenu</w:t>
+            </w:r>
+          </w:p>
+        </w:tc>
+        <w:tc>
+          <w:tcPr>
+            <w:tcW w:w="4606" w:type="dxa"/>
+          </w:tcPr>
+          <w:p>
+            <w:r>
+              <w:t>Používateľ zadáva novú mailovú adresu</w:t>
+            </w:r>
+          </w:p>
+        </w:tc>
+      </w:tr>
+      <w:tr>
+        <w:tc>
+          <w:tcPr>
+            <w:tcW w:w="4606" w:type="dxa"/>
+          </w:tcPr>
+          <w:p>
+            <w:r>
+              <w:t>Zobrazuje zoznam absencií</w:t>
+            </w:r>
+          </w:p>
+        </w:tc>
+        <w:tc>
+          <w:tcPr>
+            <w:tcW w:w="4606" w:type="dxa"/>
+          </w:tcPr>
+          <w:p>
+            <w:r>
+              <w:t>Používateľ vyberá absenciu, ktorú chce ospravedlniť</w:t>
+            </w:r>
+          </w:p>
+        </w:tc>
+      </w:tr>
+      <w:tr>
+        <w:tc>
+          <w:tcPr>
+            <w:tcW w:w="4606" w:type="dxa"/>
+          </w:tcPr>
+          <w:p>
+            <w:r>
+              <w:t>Zaznamenáva ospravedlnenie</w:t>
+            </w:r>
+          </w:p>
+        </w:tc>
+        <w:tc>
+          <w:tcPr>
+            <w:tcW w:w="4606" w:type="dxa"/>
+          </w:tcPr>
+          <w:p>
+            <w:r>
+              <w:t>Používateľ odôvodňuje absenciu</w:t>
+            </w:r>
+          </w:p>
+        </w:tc>
+      </w:tr>
+      <w:tr>
+        <w:tc>
+          <w:tcPr>
+            <w:tcW w:w="4606" w:type="dxa"/>
+          </w:tcPr>
+          <w:p>
+            <w:r>
+              <w:t>Zobrazuje pozíciu žiaka</w:t>
+            </w:r>
+          </w:p>
+        </w:tc>
+        <w:tc>
+          <w:tcPr>
+            <w:tcW w:w="4606" w:type="dxa"/>
+          </w:tcPr>
+          <w:p>
+            <w:r>
+              <w:t>Systém vypíše posledný záznam o pohybe žiaka z jeho hárku</w:t>
+            </w:r>
+          </w:p>
+        </w:tc>
+      </w:tr>
+    </w:tbl>
+    <w:p/>
+    <w:tbl>
+      <w:tblPr>
+        <w:tblStyle w:val="Mriekatabuky"/>
+        <w:tblW w:w="0" w:type="auto"/>
+        <w:tblLook w:val="04A0" w:firstRow="1" w:lastRow="0" w:firstColumn="1" w:lastColumn="0" w:noHBand="0" w:noVBand="1"/>
+      </w:tblPr>
+      <w:tblGrid>
+        <w:gridCol w:w="4606"/>
+        <w:gridCol w:w="4606"/>
+      </w:tblGrid>
+      <w:tr>
+        <w:tc>
+          <w:tcPr>
+            <w:tcW w:w="4606" w:type="dxa"/>
+          </w:tcPr>
+          <w:p>
+            <w:r>
+              <w:t>Prechod</w:t>
+            </w:r>
+          </w:p>
+        </w:tc>
+        <w:tc>
+          <w:tcPr>
+            <w:tcW w:w="4606" w:type="dxa"/>
+          </w:tcPr>
+          <w:p>
+            <w:r>
+              <w:t>Popis</w:t>
+            </w:r>
+          </w:p>
+        </w:tc>
+      </w:tr>
+      <w:tr>
+        <w:tc>
+          <w:tcPr>
+            <w:tcW w:w="4606" w:type="dxa"/>
+          </w:tcPr>
+          <w:p>
+            <w:r>
+              <w:t>Prihlásenie</w:t>
+            </w:r>
+          </w:p>
+        </w:tc>
+        <w:tc>
+          <w:tcPr>
+            <w:tcW w:w="4606" w:type="dxa"/>
+          </w:tcPr>
+          <w:p>
+            <w:r>
+              <w:t>Prechod nastáva, keď užívateľ zvolí možnosť prihlásiť sa</w:t>
+            </w:r>
+          </w:p>
+        </w:tc>
+      </w:tr>
+      <w:tr>
+        <w:tc>
+          <w:tcPr>
+            <w:tcW w:w="4606" w:type="dxa"/>
+          </w:tcPr>
+          <w:p>
+            <w:r>
+              <w:t>Odhlásenie</w:t>
+            </w:r>
+          </w:p>
+        </w:tc>
+        <w:tc>
+          <w:tcPr>
+            <w:tcW w:w="4606" w:type="dxa"/>
+          </w:tcPr>
+          <w:p>
+            <w:r>
+              <w:t xml:space="preserve">Prechod nastáva, keď užívateľ zvolí možnosť </w:t>
+            </w:r>
+            <w:r>
+              <w:t>odhlásiť</w:t>
+            </w:r>
+            <w:r>
+              <w:t xml:space="preserve"> sa</w:t>
+            </w:r>
+          </w:p>
+        </w:tc>
+      </w:tr>
+      <w:tr>
+        <w:tc>
+          <w:tcPr>
+            <w:tcW w:w="4606" w:type="dxa"/>
+          </w:tcPr>
+          <w:p>
+            <w:r>
+              <w:t>Zrušiť</w:t>
+            </w:r>
+          </w:p>
+        </w:tc>
+        <w:tc>
+          <w:tcPr>
+            <w:tcW w:w="4606" w:type="dxa"/>
+          </w:tcPr>
+          <w:p>
+            <w:r>
+              <w:t>Keď chce používateľ prerušiť aktuálny stav</w:t>
+            </w:r>
+          </w:p>
+        </w:tc>
+      </w:tr>
+      <w:tr>
+        <w:tc>
+          <w:tcPr>
+            <w:tcW w:w="4606" w:type="dxa"/>
+          </w:tcPr>
+          <w:p>
+            <w:proofErr w:type="spellStart"/>
+            <w:r>
+              <w:t>Ok</w:t>
+            </w:r>
+            <w:proofErr w:type="spellEnd"/>
+          </w:p>
+        </w:tc>
+        <w:tc>
+          <w:tcPr>
+            <w:tcW w:w="4606" w:type="dxa"/>
+          </w:tcPr>
+          <w:p>
+            <w:r>
+              <w:t>Prechod nastáva po úspešnom ukončení stavu</w:t>
+            </w:r>
+          </w:p>
+        </w:tc>
+      </w:tr>
+      <w:tr>
+        <w:tc>
+          <w:tcPr>
+            <w:tcW w:w="4606" w:type="dxa"/>
+          </w:tcPr>
+          <w:p>
+            <w:r>
+              <w:t>Výber</w:t>
+            </w:r>
+          </w:p>
+        </w:tc>
+        <w:tc>
+          <w:tcPr>
+            <w:tcW w:w="4606" w:type="dxa"/>
+          </w:tcPr>
+          <w:p>
+            <w:r>
+              <w:t>Používateľ zvolí niektorú zo služieb systému</w:t>
+            </w:r>
+          </w:p>
+        </w:tc>
+      </w:tr>
+      <w:tr>
+        <w:tc>
+          <w:tcPr>
+            <w:tcW w:w="4606" w:type="dxa"/>
+          </w:tcPr>
+          <w:p>
+            <w:r>
+              <w:t>Uložiť zmeny</w:t>
+            </w:r>
+          </w:p>
+        </w:tc>
+        <w:tc>
+          <w:tcPr>
+            <w:tcW w:w="4606" w:type="dxa"/>
+          </w:tcPr>
+          <w:p>
+            <w:r>
+              <w:t>Systém uloží zmeny, ktoré urobil používateľ</w:t>
+            </w:r>
+          </w:p>
+        </w:tc>
+      </w:tr>
+      <w:tr>
+        <w:tc>
+          <w:tcPr>
+            <w:tcW w:w="4606" w:type="dxa"/>
+          </w:tcPr>
+          <w:p>
+            <w:r>
+              <w:t>Upraviť</w:t>
+            </w:r>
+          </w:p>
+        </w:tc>
+        <w:tc>
+          <w:tcPr>
+            <w:tcW w:w="4606" w:type="dxa"/>
+          </w:tcPr>
+          <w:p>
+            <w:r>
+              <w:t>Nastane keď chce používateľ upraviť hárok</w:t>
+            </w:r>
+          </w:p>
+        </w:tc>
+      </w:tr>
+      <w:tr>
+        <w:tc>
+          <w:tcPr>
+            <w:tcW w:w="4606" w:type="dxa"/>
+          </w:tcPr>
+          <w:p>
+            <w:r>
+              <w:t>Odoslať</w:t>
+            </w:r>
+          </w:p>
+        </w:tc>
+        <w:tc>
+          <w:tcPr>
+            <w:tcW w:w="4606" w:type="dxa"/>
+          </w:tcPr>
+          <w:p>
+            <w:r>
+              <w:t>Používateľ odosiela mail</w:t>
+            </w:r>
+          </w:p>
+        </w:tc>
+      </w:tr>
+    </w:tbl>
+    <w:p/>
     <w:sectPr>
       <w:pgSz w:w="11906" w:h="16838"/>
       <w:pgMar w:top="1417" w:right="1417" w:bottom="1417" w:left="1417" w:header="708" w:footer="708" w:gutter="0"/>
@@ -3379,7 +4395,6 @@
         <w:docPartUnique/>
       </w:docPartObj>
     </w:sdtPr>
-    <w:sdtEndPr/>
     <w:sdtContent>
       <w:p>
         <w:pPr>
@@ -3399,7 +4414,7 @@
           <w:rPr>
             <w:noProof/>
           </w:rPr>
-          <w:t>7</w:t>
+          <w:t>2</w:t>
         </w:r>
         <w:r>
           <w:fldChar w:fldCharType="end"/>
@@ -5641,38 +6656,6 @@
         </w:p>
       </w:docPartBody>
     </w:docPart>
-    <w:docPart>
-      <w:docPartPr>
-        <w:name w:val="6C37F118F94D4646AD7DFF7095147B86"/>
-        <w:category>
-          <w:name w:val="Všeobecné"/>
-          <w:gallery w:val="placeholder"/>
-        </w:category>
-        <w:types>
-          <w:type w:val="bbPlcHdr"/>
-        </w:types>
-        <w:behaviors>
-          <w:behavior w:val="content"/>
-        </w:behaviors>
-        <w:guid w:val="{64A12CB1-FFEC-44C4-8BDD-454B48385254}"/>
-      </w:docPartPr>
-      <w:docPartBody>
-        <w:p>
-          <w:pPr>
-            <w:pStyle w:val="6C37F118F94D4646AD7DFF7095147B86"/>
-          </w:pPr>
-          <w:r>
-            <w:rPr>
-              <w:rFonts w:asciiTheme="majorHAnsi" w:eastAsiaTheme="majorEastAsia" w:hAnsiTheme="majorHAnsi" w:cstheme="majorBidi"/>
-              <w:color w:val="4F81BD" w:themeColor="accent1"/>
-              <w:sz w:val="80"/>
-              <w:szCs w:val="80"/>
-            </w:rPr>
-            <w:t>[Názov dokumentu]</w:t>
-          </w:r>
-        </w:p>
-      </w:docPartBody>
-    </w:docPart>
   </w:docParts>
 </w:glossaryDocument>
 </file>
@@ -5749,6 +6732,7 @@
     <w:rsid w:val="00103656"/>
     <w:rsid w:val="007A781A"/>
     <w:rsid w:val="009A4CDD"/>
+    <w:rsid w:val="00C048BB"/>
     <w:rsid w:val="00D56C4F"/>
     <w:rsid w:val="00F70624"/>
   </w:rsids>
@@ -6489,7 +7473,7 @@
 </file>
 
 <file path=customXml/itemProps1.xml><?xml version="1.0" encoding="utf-8"?>
-<ds:datastoreItem xmlns:ds="http://schemas.openxmlformats.org/officeDocument/2006/customXml" ds:itemID="{27AEB480-8AED-4E66-89FE-351FD6D023C9}">
+<ds:datastoreItem xmlns:ds="http://schemas.openxmlformats.org/officeDocument/2006/customXml" ds:itemID="{D5C4DF0E-819B-4E08-9BFC-3DBC1D3AE27B}">
   <ds:schemaRefs>
     <ds:schemaRef ds:uri="http://schemas.openxmlformats.org/officeDocument/2006/bibliography"/>
   </ds:schemaRefs>

</xml_diff>